<commit_message>
Edit Documentation.. Program compilied..
</commit_message>
<xml_diff>
--- a/Documentation/de/DMarkdown.docx
+++ b/Documentation/de/DMarkdown.docx
@@ -12,11 +12,13 @@
           <w:docPartUnique/>
         </w:docPartObj>
       </w:sdtPr>
+      <w:sdtEndPr/>
       <w:sdtContent>
         <w:p>
           <w:r>
             <w:rPr>
               <w:noProof/>
+              <w:lang w:eastAsia="de-DE"/>
             </w:rPr>
             <mc:AlternateContent>
               <mc:Choice Requires="wpg">
@@ -285,6 +287,7 @@
           <w:r>
             <w:rPr>
               <w:noProof/>
+              <w:lang w:eastAsia="de-DE"/>
             </w:rPr>
             <mc:AlternateContent>
               <mc:Choice Requires="wps">
@@ -358,6 +361,7 @@
                                   <w:dataBinding w:prefixMappings="xmlns:ns0='http://purl.org/dc/elements/1.1/' xmlns:ns1='http://schemas.openxmlformats.org/package/2006/metadata/core-properties' " w:xpath="/ns1:coreProperties[1]/ns0:creator[1]" w:storeItemID="{6C3C8BC8-F283-45AE-878A-BAB7291924A1}"/>
                                   <w:text/>
                                 </w:sdtPr>
+                                <w:sdtEndPr/>
                                 <w:sdtContent>
                                   <w:p>
                                     <w:pPr>
@@ -403,6 +407,7 @@
                                     <w:dataBinding w:prefixMappings="xmlns:ns0='http://schemas.microsoft.com/office/2006/coverPageProps' " w:xpath="/ns0:CoverPageProperties[1]/ns0:CompanyEmail[1]" w:storeItemID="{55AF091B-3C7A-41E3-B477-F2FDAA23CFDA}"/>
                                     <w:text/>
                                   </w:sdtPr>
+                                  <w:sdtEndPr/>
                                   <w:sdtContent>
                                     <w:r>
                                       <w:rPr>
@@ -457,6 +462,7 @@
                             <w:dataBinding w:prefixMappings="xmlns:ns0='http://purl.org/dc/elements/1.1/' xmlns:ns1='http://schemas.openxmlformats.org/package/2006/metadata/core-properties' " w:xpath="/ns1:coreProperties[1]/ns0:creator[1]" w:storeItemID="{6C3C8BC8-F283-45AE-878A-BAB7291924A1}"/>
                             <w:text/>
                           </w:sdtPr>
+                          <w:sdtEndPr/>
                           <w:sdtContent>
                             <w:p>
                               <w:pPr>
@@ -502,6 +508,7 @@
                               <w:dataBinding w:prefixMappings="xmlns:ns0='http://schemas.microsoft.com/office/2006/coverPageProps' " w:xpath="/ns0:CoverPageProperties[1]/ns0:CompanyEmail[1]" w:storeItemID="{55AF091B-3C7A-41E3-B477-F2FDAA23CFDA}"/>
                               <w:text/>
                             </w:sdtPr>
+                            <w:sdtEndPr/>
                             <w:sdtContent>
                               <w:r>
                                 <w:rPr>
@@ -525,6 +532,7 @@
           <w:r>
             <w:rPr>
               <w:noProof/>
+              <w:lang w:eastAsia="de-DE"/>
             </w:rPr>
             <mc:AlternateContent>
               <mc:Choice Requires="wps">
@@ -627,6 +635,7 @@
                                     <w:dataBinding w:prefixMappings="xmlns:ns0='http://schemas.microsoft.com/office/2006/coverPageProps' " w:xpath="/ns0:CoverPageProperties[1]/ns0:Abstract[1]" w:storeItemID="{55AF091B-3C7A-41E3-B477-F2FDAA23CFDA}"/>
                                     <w:text w:multiLine="1"/>
                                   </w:sdtPr>
+                                  <w:sdtEndPr/>
                                   <w:sdtContent>
                                     <w:r>
                                       <w:rPr>
@@ -731,6 +740,7 @@
                               <w:dataBinding w:prefixMappings="xmlns:ns0='http://schemas.microsoft.com/office/2006/coverPageProps' " w:xpath="/ns0:CoverPageProperties[1]/ns0:Abstract[1]" w:storeItemID="{55AF091B-3C7A-41E3-B477-F2FDAA23CFDA}"/>
                               <w:text w:multiLine="1"/>
                             </w:sdtPr>
+                            <w:sdtEndPr/>
                             <w:sdtContent>
                               <w:r>
                                 <w:rPr>
@@ -779,6 +789,7 @@
           <w:r>
             <w:rPr>
               <w:noProof/>
+              <w:lang w:eastAsia="de-DE"/>
             </w:rPr>
             <mc:AlternateContent>
               <mc:Choice Requires="wps">
@@ -893,6 +904,7 @@
                                   <w:dataBinding w:prefixMappings="xmlns:ns0='http://purl.org/dc/elements/1.1/' xmlns:ns1='http://schemas.openxmlformats.org/package/2006/metadata/core-properties' " w:xpath="/ns1:coreProperties[1]/ns0:subject[1]" w:storeItemID="{6C3C8BC8-F283-45AE-878A-BAB7291924A1}"/>
                                   <w:text/>
                                 </w:sdtPr>
+                                <w:sdtEndPr/>
                                 <w:sdtContent>
                                   <w:p>
                                     <w:pPr>
@@ -994,6 +1006,7 @@
                             <w:dataBinding w:prefixMappings="xmlns:ns0='http://purl.org/dc/elements/1.1/' xmlns:ns1='http://schemas.openxmlformats.org/package/2006/metadata/core-properties' " w:xpath="/ns1:coreProperties[1]/ns0:subject[1]" w:storeItemID="{6C3C8BC8-F283-45AE-878A-BAB7291924A1}"/>
                             <w:text/>
                           </w:sdtPr>
+                          <w:sdtEndPr/>
                           <w:sdtContent>
                             <w:p>
                               <w:pPr>
@@ -1040,11 +1053,16 @@
           <w:r>
             <w:br w:type="page"/>
           </w:r>
-          <w:bookmarkStart w:id="1" w:name="_GoBack"/>
-          <w:bookmarkEnd w:id="1"/>
         </w:p>
         <w:sdt>
           <w:sdtPr>
+            <w:rPr>
+              <w:rFonts w:asciiTheme="minorHAnsi" w:eastAsiaTheme="minorHAnsi" w:hAnsiTheme="minorHAnsi" w:cstheme="minorBidi"/>
+              <w:color w:val="auto"/>
+              <w:sz w:val="22"/>
+              <w:szCs w:val="22"/>
+              <w:lang w:eastAsia="en-US"/>
+            </w:rPr>
             <w:id w:val="324408438"/>
             <w:docPartObj>
               <w:docPartGallery w:val="Table of Contents"/>
@@ -1053,13 +1071,8 @@
           </w:sdtPr>
           <w:sdtEndPr>
             <w:rPr>
-              <w:rFonts w:asciiTheme="minorHAnsi" w:eastAsiaTheme="minorHAnsi" w:hAnsiTheme="minorHAnsi" w:cstheme="minorBidi"/>
               <w:b/>
               <w:bCs/>
-              <w:color w:val="auto"/>
-              <w:sz w:val="22"/>
-              <w:szCs w:val="22"/>
-              <w:lang w:eastAsia="en-US"/>
             </w:rPr>
           </w:sdtEndPr>
           <w:sdtContent>
@@ -2478,14 +2491,14 @@
       <w:pPr>
         <w:pStyle w:val="berschrift1"/>
       </w:pPr>
-      <w:bookmarkStart w:id="2" w:name="_Toc481344800"/>
+      <w:bookmarkStart w:id="1" w:name="_Toc481344800"/>
       <w:r>
         <w:t>E</w:t>
       </w:r>
       <w:r>
         <w:t>inleitung</w:t>
       </w:r>
-      <w:bookmarkEnd w:id="2"/>
+      <w:bookmarkEnd w:id="1"/>
     </w:p>
     <w:p>
       <w:r>
@@ -2571,12 +2584,12 @@
       <w:pPr>
         <w:pStyle w:val="berschrift1"/>
       </w:pPr>
-      <w:bookmarkStart w:id="3" w:name="_Toc481344801"/>
+      <w:bookmarkStart w:id="2" w:name="_Toc481344801"/>
       <w:r>
         <w:lastRenderedPageBreak/>
         <w:t>Projektanforderungen</w:t>
       </w:r>
-      <w:bookmarkEnd w:id="3"/>
+      <w:bookmarkEnd w:id="2"/>
     </w:p>
     <w:p>
       <w:r>
@@ -2661,18 +2674,31 @@
         <w:pStyle w:val="Beschriftung"/>
         <w:jc w:val="center"/>
       </w:pPr>
-      <w:bookmarkStart w:id="4" w:name="_Toc481344811"/>
+      <w:bookmarkStart w:id="3" w:name="_Toc481344811"/>
       <w:r>
         <w:t xml:space="preserve">Abbildung </w:t>
       </w:r>
-      <w:fldSimple w:instr=" SEQ Abbildung \* ARABIC ">
-        <w:r>
-          <w:rPr>
-            <w:noProof/>
-          </w:rPr>
-          <w:t>1</w:t>
-        </w:r>
-      </w:fldSimple>
+      <w:r>
+        <w:fldChar w:fldCharType="begin"/>
+      </w:r>
+      <w:r>
+        <w:instrText xml:space="preserve"> SEQ Abbildung \* ARABIC </w:instrText>
+      </w:r>
+      <w:r>
+        <w:fldChar w:fldCharType="separate"/>
+      </w:r>
+      <w:r>
+        <w:rPr>
+          <w:noProof/>
+        </w:rPr>
+        <w:t>1</w:t>
+      </w:r>
+      <w:r>
+        <w:rPr>
+          <w:noProof/>
+        </w:rPr>
+        <w:fldChar w:fldCharType="end"/>
+      </w:r>
       <w:r>
         <w:t xml:space="preserve"> Zu unterstützende Markdown-Zeichen für die IT-Talents Challenge</w:t>
       </w:r>
@@ -2691,7 +2717,7 @@
       <w:r>
         <w:t>)</w:t>
       </w:r>
-      <w:bookmarkEnd w:id="4"/>
+      <w:bookmarkEnd w:id="3"/>
     </w:p>
     <w:p>
       <w:r>
@@ -2839,12 +2865,12 @@
       <w:pPr>
         <w:pStyle w:val="berschrift1"/>
       </w:pPr>
-      <w:bookmarkStart w:id="5" w:name="_Toc481344802"/>
+      <w:bookmarkStart w:id="4" w:name="_Toc481344802"/>
       <w:r>
         <w:lastRenderedPageBreak/>
         <w:t>Projektstruktur</w:t>
       </w:r>
-      <w:bookmarkEnd w:id="5"/>
+      <w:bookmarkEnd w:id="4"/>
     </w:p>
     <w:p>
       <w:r>
@@ -2925,22 +2951,35 @@
               <w:pStyle w:val="Beschriftung"/>
               <w:jc w:val="center"/>
             </w:pPr>
-            <w:bookmarkStart w:id="6" w:name="_Toc481344812"/>
+            <w:bookmarkStart w:id="5" w:name="_Toc481344812"/>
             <w:r>
               <w:t xml:space="preserve">Abbildung </w:t>
             </w:r>
-            <w:fldSimple w:instr=" SEQ Abbildung \* ARABIC ">
-              <w:r>
-                <w:rPr>
-                  <w:noProof/>
-                </w:rPr>
-                <w:t>2</w:t>
-              </w:r>
-            </w:fldSimple>
+            <w:r>
+              <w:fldChar w:fldCharType="begin"/>
+            </w:r>
+            <w:r>
+              <w:instrText xml:space="preserve"> SEQ Abbildung \* ARABIC </w:instrText>
+            </w:r>
+            <w:r>
+              <w:fldChar w:fldCharType="separate"/>
+            </w:r>
+            <w:r>
+              <w:rPr>
+                <w:noProof/>
+              </w:rPr>
+              <w:t>2</w:t>
+            </w:r>
+            <w:r>
+              <w:rPr>
+                <w:noProof/>
+              </w:rPr>
+              <w:fldChar w:fldCharType="end"/>
+            </w:r>
             <w:r>
               <w:t xml:space="preserve"> Projektstruktur</w:t>
             </w:r>
-            <w:bookmarkEnd w:id="6"/>
+            <w:bookmarkEnd w:id="5"/>
           </w:p>
         </w:tc>
         <w:tc>
@@ -3068,12 +3107,12 @@
       <w:pPr>
         <w:pStyle w:val="berschrift1"/>
       </w:pPr>
-      <w:bookmarkStart w:id="7" w:name="_Toc481344803"/>
+      <w:bookmarkStart w:id="6" w:name="_Toc481344803"/>
       <w:r>
         <w:lastRenderedPageBreak/>
         <w:t>Design</w:t>
       </w:r>
-      <w:bookmarkEnd w:id="7"/>
+      <w:bookmarkEnd w:id="6"/>
     </w:p>
     <w:p>
       <w:r>
@@ -3171,22 +3210,35 @@
         <w:pStyle w:val="Beschriftung"/>
         <w:jc w:val="center"/>
       </w:pPr>
-      <w:bookmarkStart w:id="8" w:name="_Toc481344813"/>
+      <w:bookmarkStart w:id="7" w:name="_Toc481344813"/>
       <w:r>
         <w:t xml:space="preserve">Abbildung </w:t>
       </w:r>
-      <w:fldSimple w:instr=" SEQ Abbildung \* ARABIC ">
-        <w:r>
-          <w:rPr>
-            <w:noProof/>
-          </w:rPr>
-          <w:t>3</w:t>
-        </w:r>
-      </w:fldSimple>
+      <w:r>
+        <w:fldChar w:fldCharType="begin"/>
+      </w:r>
+      <w:r>
+        <w:instrText xml:space="preserve"> SEQ Abbildung \* ARABIC </w:instrText>
+      </w:r>
+      <w:r>
+        <w:fldChar w:fldCharType="separate"/>
+      </w:r>
+      <w:r>
+        <w:rPr>
+          <w:noProof/>
+        </w:rPr>
+        <w:t>3</w:t>
+      </w:r>
+      <w:r>
+        <w:rPr>
+          <w:noProof/>
+        </w:rPr>
+        <w:fldChar w:fldCharType="end"/>
+      </w:r>
       <w:r>
         <w:t xml:space="preserve"> Wireframe des Hauptfensters</w:t>
       </w:r>
-      <w:bookmarkEnd w:id="8"/>
+      <w:bookmarkEnd w:id="7"/>
     </w:p>
     <w:p>
       <w:r>
@@ -3245,22 +3297,35 @@
         <w:pStyle w:val="Beschriftung"/>
         <w:jc w:val="center"/>
       </w:pPr>
-      <w:bookmarkStart w:id="9" w:name="_Toc481344814"/>
+      <w:bookmarkStart w:id="8" w:name="_Toc481344814"/>
       <w:r>
         <w:t xml:space="preserve">Abbildung </w:t>
       </w:r>
-      <w:fldSimple w:instr=" SEQ Abbildung \* ARABIC ">
-        <w:r>
-          <w:rPr>
-            <w:noProof/>
-          </w:rPr>
-          <w:t>4</w:t>
-        </w:r>
-      </w:fldSimple>
+      <w:r>
+        <w:fldChar w:fldCharType="begin"/>
+      </w:r>
+      <w:r>
+        <w:instrText xml:space="preserve"> SEQ Abbildung \* ARABIC </w:instrText>
+      </w:r>
+      <w:r>
+        <w:fldChar w:fldCharType="separate"/>
+      </w:r>
+      <w:r>
+        <w:rPr>
+          <w:noProof/>
+        </w:rPr>
+        <w:t>4</w:t>
+      </w:r>
+      <w:r>
+        <w:rPr>
+          <w:noProof/>
+        </w:rPr>
+        <w:fldChar w:fldCharType="end"/>
+      </w:r>
       <w:r>
         <w:t xml:space="preserve"> DMarkdown-Editor</w:t>
       </w:r>
-      <w:bookmarkEnd w:id="9"/>
+      <w:bookmarkEnd w:id="8"/>
     </w:p>
     <w:p>
       <w:r>
@@ -3332,22 +3397,35 @@
         <w:pStyle w:val="Beschriftung"/>
         <w:jc w:val="center"/>
       </w:pPr>
-      <w:bookmarkStart w:id="10" w:name="_Toc481344815"/>
+      <w:bookmarkStart w:id="9" w:name="_Toc481344815"/>
       <w:r>
         <w:t xml:space="preserve">Abbildung </w:t>
       </w:r>
-      <w:fldSimple w:instr=" SEQ Abbildung \* ARABIC ">
-        <w:r>
-          <w:rPr>
-            <w:noProof/>
-          </w:rPr>
-          <w:t>5</w:t>
-        </w:r>
-      </w:fldSimple>
+      <w:r>
+        <w:fldChar w:fldCharType="begin"/>
+      </w:r>
+      <w:r>
+        <w:instrText xml:space="preserve"> SEQ Abbildung \* ARABIC </w:instrText>
+      </w:r>
+      <w:r>
+        <w:fldChar w:fldCharType="separate"/>
+      </w:r>
+      <w:r>
+        <w:rPr>
+          <w:noProof/>
+        </w:rPr>
+        <w:t>5</w:t>
+      </w:r>
+      <w:r>
+        <w:rPr>
+          <w:noProof/>
+        </w:rPr>
+        <w:fldChar w:fldCharType="end"/>
+      </w:r>
       <w:r>
         <w:t xml:space="preserve"> DMarkdown-Logo</w:t>
       </w:r>
-      <w:bookmarkEnd w:id="10"/>
+      <w:bookmarkEnd w:id="9"/>
     </w:p>
     <w:p/>
     <w:p/>
@@ -3360,54 +3438,54 @@
       <w:pPr>
         <w:pStyle w:val="berschrift1"/>
       </w:pPr>
-      <w:bookmarkStart w:id="11" w:name="_Toc481344804"/>
+      <w:bookmarkStart w:id="10" w:name="_Toc481344804"/>
       <w:r>
         <w:lastRenderedPageBreak/>
         <w:t>Softwarearchitektur</w:t>
       </w:r>
+      <w:bookmarkEnd w:id="10"/>
+    </w:p>
+    <w:p>
+      <w:r>
+        <w:t>In diesem Kapitel wird auf die Softwarearchitektur des Projekts eingegangen. Ziel dieses Kapitel</w:t>
+      </w:r>
+      <w:r>
+        <w:t>s</w:t>
+      </w:r>
+      <w:r>
+        <w:t xml:space="preserve"> soll es sein</w:t>
+      </w:r>
+      <w:r>
+        <w:t>,</w:t>
+      </w:r>
+      <w:r>
+        <w:t xml:space="preserve"> Software</w:t>
+      </w:r>
+      <w:r>
+        <w:t>entwickler</w:t>
+      </w:r>
+      <w:r>
+        <w:t>n</w:t>
+      </w:r>
+      <w:r>
+        <w:t xml:space="preserve"> einen Überblick über das Projekt zu verschaffen und ihnen die Möglichkeit</w:t>
+      </w:r>
+      <w:r>
+        <w:t xml:space="preserve"> zu</w:t>
+      </w:r>
+      <w:r>
+        <w:t xml:space="preserve"> geben die Softwarelösung für ihre Bedürfnisse weiterzuentwickeln.</w:t>
+      </w:r>
+    </w:p>
+    <w:p>
+      <w:pPr>
+        <w:pStyle w:val="berschrift2"/>
+      </w:pPr>
+      <w:bookmarkStart w:id="11" w:name="_Toc481344805"/>
+      <w:r>
+        <w:t>Einflussfaktoren</w:t>
+      </w:r>
       <w:bookmarkEnd w:id="11"/>
-    </w:p>
-    <w:p>
-      <w:r>
-        <w:t>In diesem Kapitel wird auf die Softwarearchitektur des Projekts eingegangen. Ziel dieses Kapitel</w:t>
-      </w:r>
-      <w:r>
-        <w:t>s</w:t>
-      </w:r>
-      <w:r>
-        <w:t xml:space="preserve"> soll es sein</w:t>
-      </w:r>
-      <w:r>
-        <w:t>,</w:t>
-      </w:r>
-      <w:r>
-        <w:t xml:space="preserve"> Software</w:t>
-      </w:r>
-      <w:r>
-        <w:t>entwickler</w:t>
-      </w:r>
-      <w:r>
-        <w:t>n</w:t>
-      </w:r>
-      <w:r>
-        <w:t xml:space="preserve"> einen Überblick über das Projekt zu verschaffen und ihnen die Möglichkeit</w:t>
-      </w:r>
-      <w:r>
-        <w:t xml:space="preserve"> zu</w:t>
-      </w:r>
-      <w:r>
-        <w:t xml:space="preserve"> geben die Softwarelösung für ihre Bedürfnisse weiterzuentwickeln.</w:t>
-      </w:r>
-    </w:p>
-    <w:p>
-      <w:pPr>
-        <w:pStyle w:val="berschrift2"/>
-      </w:pPr>
-      <w:bookmarkStart w:id="12" w:name="_Toc481344805"/>
-      <w:r>
-        <w:t>Einflussfaktoren</w:t>
-      </w:r>
-      <w:bookmarkEnd w:id="12"/>
     </w:p>
     <w:p>
       <w:r>
@@ -3743,19 +3821,30 @@
       <w:r>
         <w:t>Um das Programm anschließend ausführen zu können muss man in das Code-Verzeichnis wechseln und dort „electron .“ aufrufen.</w:t>
       </w:r>
+      <w:r>
+        <w:t xml:space="preserve"> Um das Programm zu kompilieren führt man den Befehl „</w:t>
+      </w:r>
+      <w:r>
+        <w:t xml:space="preserve">electron-packager ./ --electron-version=1.4.15 --asar </w:t>
+      </w:r>
+      <w:r>
+        <w:t>–</w:t>
+      </w:r>
+      <w:r>
+        <w:t>all</w:t>
+      </w:r>
+      <w:r>
+        <w:t>“ aus. Dadurch wird für jede Plattform eine Applikation kompiliert.</w:t>
+      </w:r>
+      <w:bookmarkStart w:id="12" w:name="_GoBack"/>
+      <w:bookmarkEnd w:id="12"/>
     </w:p>
     <w:p>
       <w:pPr>
         <w:pStyle w:val="berschrift2"/>
-        <w:rPr>
-          <w:lang w:val="en-US"/>
-        </w:rPr>
       </w:pPr>
       <w:bookmarkStart w:id="13" w:name="_Toc481344806"/>
       <w:r>
-        <w:rPr>
-          <w:lang w:val="en-US"/>
-        </w:rPr>
         <w:t>Use-Case-Diagramm</w:t>
       </w:r>
       <w:bookmarkEnd w:id="13"/>
@@ -3827,14 +3916,27 @@
       <w:r>
         <w:t xml:space="preserve">Abbildung </w:t>
       </w:r>
-      <w:fldSimple w:instr=" SEQ Abbildung \* ARABIC ">
-        <w:r>
-          <w:rPr>
-            <w:noProof/>
-          </w:rPr>
-          <w:t>6</w:t>
-        </w:r>
-      </w:fldSimple>
+      <w:r>
+        <w:fldChar w:fldCharType="begin"/>
+      </w:r>
+      <w:r>
+        <w:instrText xml:space="preserve"> SEQ Abbildung \* ARABIC </w:instrText>
+      </w:r>
+      <w:r>
+        <w:fldChar w:fldCharType="separate"/>
+      </w:r>
+      <w:r>
+        <w:rPr>
+          <w:noProof/>
+        </w:rPr>
+        <w:t>6</w:t>
+      </w:r>
+      <w:r>
+        <w:rPr>
+          <w:noProof/>
+        </w:rPr>
+        <w:fldChar w:fldCharType="end"/>
+      </w:r>
       <w:r>
         <w:t xml:space="preserve"> Use-Case-Diagramm</w:t>
       </w:r>
@@ -3842,6 +3944,7 @@
     </w:p>
     <w:p>
       <w:r>
+        <w:lastRenderedPageBreak/>
         <w:t xml:space="preserve">Der Benutzer hat die Möglichkeit Markdown-Dateien zu laden, zu speichern oder zu exportieren. Des </w:t>
       </w:r>
       <w:r>
@@ -3851,11 +3954,7 @@
         <w:t xml:space="preserve"> kann der</w:t>
       </w:r>
       <w:r>
-        <w:t xml:space="preserve"> Benutzer das Textfeld für den Markdown-Code editieren. Über den Undo und </w:t>
-      </w:r>
-      <w:r>
-        <w:lastRenderedPageBreak/>
-        <w:t>Redo Use-Case kann Änderungen an seinem Programmcode wiederholen oder rückgängig machen. Der „Get Help“-Use-Case kann verwendet werden, um den Benutzer Hilfe über das Internet zu verschaffen.</w:t>
+        <w:t xml:space="preserve"> Benutzer das Textfeld für den Markdown-Code editieren. Über den Undo und Redo Use-Case kann Änderungen an seinem Programmcode wiederholen oder rückgängig machen. Der „Get Help“-Use-Case kann verwendet werden, um den Benutzer Hilfe über das Internet zu verschaffen.</w:t>
       </w:r>
     </w:p>
     <w:p/>
@@ -3936,14 +4035,27 @@
       <w:r>
         <w:t xml:space="preserve">Abbildung </w:t>
       </w:r>
-      <w:fldSimple w:instr=" SEQ Abbildung \* ARABIC ">
-        <w:r>
-          <w:rPr>
-            <w:noProof/>
-          </w:rPr>
-          <w:t>7</w:t>
-        </w:r>
-      </w:fldSimple>
+      <w:r>
+        <w:fldChar w:fldCharType="begin"/>
+      </w:r>
+      <w:r>
+        <w:instrText xml:space="preserve"> SEQ Abbildung \* ARABIC </w:instrText>
+      </w:r>
+      <w:r>
+        <w:fldChar w:fldCharType="separate"/>
+      </w:r>
+      <w:r>
+        <w:rPr>
+          <w:noProof/>
+        </w:rPr>
+        <w:t>7</w:t>
+      </w:r>
+      <w:r>
+        <w:rPr>
+          <w:noProof/>
+        </w:rPr>
+        <w:fldChar w:fldCharType="end"/>
+      </w:r>
       <w:r>
         <w:t xml:space="preserve"> Klassendiagramm</w:t>
       </w:r>
@@ -4037,14 +4149,27 @@
       <w:r>
         <w:t xml:space="preserve">Abbildung </w:t>
       </w:r>
-      <w:fldSimple w:instr=" SEQ Abbildung \* ARABIC ">
-        <w:r>
-          <w:rPr>
-            <w:noProof/>
-          </w:rPr>
-          <w:t>8</w:t>
-        </w:r>
-      </w:fldSimple>
+      <w:r>
+        <w:fldChar w:fldCharType="begin"/>
+      </w:r>
+      <w:r>
+        <w:instrText xml:space="preserve"> SEQ Abbildung \* ARABIC </w:instrText>
+      </w:r>
+      <w:r>
+        <w:fldChar w:fldCharType="separate"/>
+      </w:r>
+      <w:r>
+        <w:rPr>
+          <w:noProof/>
+        </w:rPr>
+        <w:t>8</w:t>
+      </w:r>
+      <w:r>
+        <w:rPr>
+          <w:noProof/>
+        </w:rPr>
+        <w:fldChar w:fldCharType="end"/>
+      </w:r>
       <w:r>
         <w:t xml:space="preserve"> Aktivitätsdiagramm</w:t>
       </w:r>
@@ -4351,13 +4476,7 @@
     </w:p>
     <w:p>
       <w:r>
-        <w:t xml:space="preserve">Der Editor kann mit weiteren Features wie zum Beispiel </w:t>
-      </w:r>
-      <w:r>
-        <w:t>“</w:t>
-      </w:r>
-      <w:r>
-        <w:t>Schriftgrößen ändern“ etc. erweitert werden.</w:t>
+        <w:t>Der Editor kann mit weiteren Features wie zum Beispiel “Schriftgrößen ändern“ etc. erweitert werden.</w:t>
       </w:r>
     </w:p>
     <w:sectPr>
@@ -4459,6 +4578,7 @@
         <w:docPartUnique/>
       </w:docPartObj>
     </w:sdtPr>
+    <w:sdtEndPr/>
     <w:sdtContent>
       <w:p>
         <w:pPr>
@@ -4478,7 +4598,7 @@
           <w:rPr>
             <w:noProof/>
           </w:rPr>
-          <w:t>10</w:t>
+          <w:t>6</w:t>
         </w:r>
         <w:r>
           <w:fldChar w:fldCharType="end"/>
@@ -4504,6 +4624,7 @@
         <w:docPartUnique/>
       </w:docPartObj>
     </w:sdtPr>
+    <w:sdtEndPr/>
     <w:sdtContent>
       <w:p>
         <w:pPr>
@@ -6200,7 +6321,7 @@
 </file>
 
 <file path=customXml/itemProps2.xml><?xml version="1.0" encoding="utf-8"?>
-<ds:datastoreItem xmlns:ds="http://schemas.openxmlformats.org/officeDocument/2006/customXml" ds:itemID="{D1ACC6C8-59BF-46B7-AEDE-512AD534608C}">
+<ds:datastoreItem xmlns:ds="http://schemas.openxmlformats.org/officeDocument/2006/customXml" ds:itemID="{1A11AE9E-23A2-40F2-BD0D-CDA907D822CA}">
   <ds:schemaRefs>
     <ds:schemaRef ds:uri="http://schemas.openxmlformats.org/officeDocument/2006/bibliography"/>
   </ds:schemaRefs>

</xml_diff>